<commit_message>
changes to actual play model and display
</commit_message>
<xml_diff>
--- a/doc/The_Lock_and_Key.docx
+++ b/doc/The_Lock_and_Key.docx
@@ -47,38 +47,26 @@
       </w:pPr>
       <w:r>
         <w:rPr/>
-        <w:t xml:space="preserve">The Lock and Key first surfaced in 1922, found in the Boston apartment of a Mr. Stewart Brooks, when police were called by neighbors reporting that Mr. Brooks had been wailing in his apartment for hours. Mr. Brooks was found covered in his own blood from self inflicted wounds and wailing uncontrollably. Books was taken for evaluation and subsequently committed to the Roxbury Sanitarium where he died in 1954. Mr. Brooks never recovered from the mental break he had and, as such, was never able to divulge any information about the origin of the books found in his apartment. Curiously, Mr. Brooks was known to draw a specific set of spiral patterns which another patient Ms. Agatha McGinley also drew in an identical fashion. The two had never met and had never had any contact within the hospital that would have allowed them to collaborate on the symbol or see one another's drawings. Regardless, the drawings are identical. </w:t>
-      </w:r>
-      <w:r>
-        <w:rPr/>
-        <w:t>This spiral symbol is also present on various pages throughout the Lock and Key.</w:t>
-      </w:r>
-    </w:p>
-    <w:p>
-      <w:pPr>
-        <w:pStyle w:val="Normal"/>
-        <w:rPr/>
-      </w:pPr>
-      <w:r>
-        <w:rPr/>
-      </w:r>
-    </w:p>
-    <w:p>
-      <w:pPr>
-        <w:pStyle w:val="Normal"/>
-        <w:rPr/>
-      </w:pPr>
-      <w:r>
-        <w:rPr/>
-        <w:t>The books were confiscated by the police and later released to the Roxbury Sanitarium in hopes that somehow they would help Mr. Brooks regain a grasp on reality or help his doctors understand the root of his mental illness. Dr. Stanton Pellegrin, Mr. Brooks’s doctor, spent years trying to understand why this man, who had, prior to his mental break, been a solid and practical accountant of good repute, would suddenly descend into madness. Dr. Pellegrin’s theory was that the book was the catalyst for the break. He spent much of his time researching the book and attempting to find it’s origins. Much of what we know about these books is a result of the research Dr. Pellegrin has done on the subject. It was Dr. Pellegrin who contacted colleagues at the fabled Miskatonic University’s Oren Library to study and possibly identify the original work that the translation was derived from, it was never determined however and the lone copy of the</w:t>
-      </w:r>
-      <w:r>
-        <w:rPr/>
-        <w:t>se</w:t>
-      </w:r>
-      <w:r>
-        <w:rPr/>
-        <w:t xml:space="preserve"> books remain at the Oren Library in the restricted section.</w:t>
+        <w:t>The Lock and Key first surfaced in 1922, found in the Boston apartment of a Mr. Stewart Brooks, when police were called by neighbors reporting that Mr. Brooks had been wailing in his apartment for hours. Mr. Brooks was found covered in his own blood from self inflicted wounds and wailing uncontrollably. Books was taken for evaluation and subsequently committed to the Roxbury Sanitarium where he died in 1954. Mr. Brooks never recovered from the mental break he had and, as such, was never able to divulge any information about the origin of the books found in his apartment. Curiously, Mr. Brooks was known to draw a specific set of spiral patterns which another patient Ms. Agatha McGinley also drew in an identical fashion. The two had never met and had never had any contact within the hospital that would have allowed them to collaborate on the symbol or see one another's drawings. Regardless, the drawings are identical. This spiral symbol is also present on various pages throughout the Lock and Key.</w:t>
+      </w:r>
+    </w:p>
+    <w:p>
+      <w:pPr>
+        <w:pStyle w:val="Normal"/>
+        <w:rPr/>
+      </w:pPr>
+      <w:r>
+        <w:rPr/>
+      </w:r>
+    </w:p>
+    <w:p>
+      <w:pPr>
+        <w:pStyle w:val="Normal"/>
+        <w:rPr/>
+      </w:pPr>
+      <w:r>
+        <w:rPr/>
+        <w:t>The books were confiscated by the police and later released to the Roxbury Sanitarium in hopes that somehow they would help Mr. Brooks regain a grasp on reality or help his doctors understand the root of his mental illness. Dr. Stanton Pellegrin, Mr. Brooks’s doctor, spent years trying to understand why this man, who had, prior to his mental break, been a solid and practical accountant of good repute, would suddenly descend into madness. Dr. Pellegrin’s theory was that the book was the catalyst for the break. He spent much of his time researching the book and attempting to find it’s origins. Much of what we know about these books is a result of the research Dr. Pellegrin has done on the subject. It was Dr. Pellegrin who contacted colleagues at the fabled Miskatonic University’s Oren Library to study and possibly identify the original work that the translation was derived from, it was never determined however and the lone copy of these books remain at the Oren Library in the restricted section.</w:t>
       </w:r>
     </w:p>
     <w:p>
@@ -116,15 +104,7 @@
       </w:pPr>
       <w:r>
         <w:rPr/>
-        <w:t>Most rational researchers into the subject believe the entire mystery surrounding the books to be an elaborate hoax, however there are some very compelling arguments to the validity of these books as an authentic translation of an ancient and dubiously potent book which to this day has not been discovered. Some say that the book is in the possession of some family that has kept this dark secret for ages and will continue to do so, some believe the the book is buried with its original writer in the haunted and deadly “De Beulen Huis” graveyard in Denmark, while the vast majority believe it to be a fake. The books are presently in the care of the Oren Library at the Miskatonic University in Arkham Massachusetts, they are in the restricted section. There have been numerous attempt</w:t>
-      </w:r>
-      <w:r>
-        <w:rPr/>
-        <w:t>s at the</w:t>
-      </w:r>
-      <w:r>
-        <w:rPr/>
-        <w:t xml:space="preserve"> theft of these books and they are no longer available for viewing.</w:t>
+        <w:t>Most rational researchers into the subject believe the entire mystery surrounding the books to be an elaborate hoax, however there are some very compelling arguments to the validity of these books as an authentic translation of an ancient and dubiously potent book which to this day has not been discovered. Some say that the book is in the possession of some family that has kept this dark secret for ages and will continue to do so, some believe the the book is buried with its original writer in the haunted and deadly “De Beulen Huis” graveyard in Denmark, while the vast majority believe it to be a fake. The books are presently in the care of the Oren Library at the Miskatonic University in Arkham Massachusetts, they are in the restricted section. There have been numerous attempts at the theft of these books and they are no longer available for viewing.</w:t>
       </w:r>
     </w:p>
     <w:p>
@@ -203,7 +183,17 @@
       </w:pPr>
       <w:r>
         <w:rPr/>
-        <w:t>Spells: Call/Dismiss Yog-Sothoth, Contact Deity: Yog-Sothoth, Create Gate, Voorish Sign, Summon/Bind Servitor of the Outer Gods, Dedication to the Opener</w:t>
+        <w:t xml:space="preserve">Spells: Call/Dismiss Yog-Sothoth, Contact Deity: Yog-Sothoth, Create Gate, Voorish Sign, Summon/Bind Servitor of the Outer Gods, Dedication to the Opener,  </w:t>
+      </w:r>
+      <w:r>
+        <w:rPr>
+          <w:rFonts w:cs="Times New Roman" w:ascii="Abyssinica SIL" w:hAnsi="Abyssinica SIL"/>
+          <w:color w:val="333333"/>
+          <w:sz w:val="24"/>
+          <w:szCs w:val="24"/>
+          <w:lang w:eastAsia="en-US" w:bidi="ar-SA"/>
+        </w:rPr>
+        <w:t>Dismiss Servitor of the Opener</w:t>
       </w:r>
     </w:p>
     <w:p>
@@ -290,6 +280,122 @@
       <w:r>
         <w:rPr/>
         <w:t>Casting: The caster spends 1d8 sanity and 1d8 magic points, they must also successfully cast a Create Gate spell. A symbol is drawn on the ground and once cast the caster steps into the symbol and is transported to Yog-Sothoth.</w:t>
+      </w:r>
+    </w:p>
+    <w:p>
+      <w:pPr>
+        <w:pStyle w:val="Normal"/>
+        <w:rPr/>
+      </w:pPr>
+      <w:r>
+        <w:rPr/>
+      </w:r>
+    </w:p>
+    <w:p>
+      <w:pPr>
+        <w:pStyle w:val="Normal"/>
+        <w:rPr>
+          <w:rFonts w:ascii="Abyssinica SIL" w:hAnsi="Abyssinica SIL"/>
+          <w:sz w:val="24"/>
+          <w:szCs w:val="24"/>
+        </w:rPr>
+      </w:pPr>
+      <w:r>
+        <w:rPr>
+          <w:rFonts w:ascii="Abyssinica SIL" w:hAnsi="Abyssinica SIL"/>
+          <w:b/>
+          <w:bCs/>
+          <w:sz w:val="24"/>
+          <w:szCs w:val="24"/>
+        </w:rPr>
+        <w:t>Dismiss Servitor of the Opener:</w:t>
+      </w:r>
+      <w:r>
+        <w:rPr>
+          <w:rFonts w:ascii="Abyssinica SIL" w:hAnsi="Abyssinica SIL"/>
+          <w:sz w:val="24"/>
+          <w:szCs w:val="24"/>
+        </w:rPr>
+        <w:t xml:space="preserve"> Once cast this spell will dismiss a servitor or Yog-Sothoth.</w:t>
+      </w:r>
+    </w:p>
+    <w:p>
+      <w:pPr>
+        <w:pStyle w:val="Normal"/>
+        <w:rPr>
+          <w:rFonts w:ascii="Abyssinica SIL" w:hAnsi="Abyssinica SIL"/>
+          <w:sz w:val="24"/>
+          <w:szCs w:val="24"/>
+        </w:rPr>
+      </w:pPr>
+      <w:r>
+        <w:rPr>
+          <w:rFonts w:ascii="Abyssinica SIL" w:hAnsi="Abyssinica SIL"/>
+          <w:sz w:val="24"/>
+          <w:szCs w:val="24"/>
+        </w:rPr>
+      </w:r>
+    </w:p>
+    <w:p>
+      <w:pPr>
+        <w:pStyle w:val="Normal"/>
+        <w:rPr>
+          <w:rFonts w:ascii="Abyssinica SIL" w:hAnsi="Abyssinica SIL"/>
+          <w:sz w:val="24"/>
+          <w:szCs w:val="24"/>
+        </w:rPr>
+      </w:pPr>
+      <w:r>
+        <w:rPr>
+          <w:rFonts w:ascii="Abyssinica SIL" w:hAnsi="Abyssinica SIL"/>
+          <w:sz w:val="24"/>
+          <w:szCs w:val="24"/>
+        </w:rPr>
+      </w:r>
+    </w:p>
+    <w:p>
+      <w:pPr>
+        <w:pStyle w:val="Normal"/>
+        <w:rPr>
+          <w:rFonts w:ascii="Abyssinica SIL" w:hAnsi="Abyssinica SIL"/>
+          <w:sz w:val="24"/>
+          <w:szCs w:val="24"/>
+        </w:rPr>
+      </w:pPr>
+      <w:r>
+        <w:rPr>
+          <w:rFonts w:ascii="Abyssinica SIL" w:hAnsi="Abyssinica SIL"/>
+          <w:sz w:val="24"/>
+          <w:szCs w:val="24"/>
+        </w:rPr>
+      </w:r>
+      <w:r>
+        <w:rPr>
+          <w:rFonts w:ascii="Abyssinica SIL" w:hAnsi="Abyssinica SIL"/>
+          <w:b/>
+          <w:bCs/>
+          <w:sz w:val="24"/>
+          <w:szCs w:val="24"/>
+        </w:rPr>
+        <w:t>Casting:</w:t>
+      </w:r>
+    </w:p>
+    <w:p>
+      <w:pPr>
+        <w:pStyle w:val="Normal"/>
+        <w:rPr>
+          <w:rFonts w:ascii="Abyssinica SIL" w:hAnsi="Abyssinica SIL"/>
+          <w:sz w:val="24"/>
+          <w:szCs w:val="24"/>
+        </w:rPr>
+      </w:pPr>
+      <w:r>
+        <w:rPr>
+          <w:rFonts w:ascii="Abyssinica SIL" w:hAnsi="Abyssinica SIL"/>
+          <w:sz w:val="24"/>
+          <w:szCs w:val="24"/>
+        </w:rPr>
+        <w:t>The caster spends 1d6 + 1 sanity and 5 points of POW. The caster must then spend 10 MP, this gives them a 20% chance of success. If the caster wishes to add aditional MP from artifacts or other participants they can at this time giving an additional 5% per MP added. If successful, a gate will open swallowing the servitor and closing after.</w:t>
       </w:r>
     </w:p>
     <w:p>
@@ -347,6 +453,7 @@
     <w:rPrDefault>
       <w:rPr>
         <w:rFonts w:ascii="Liberation Serif" w:hAnsi="Liberation Serif" w:eastAsia="Noto Sans CJK JP Regular" w:cs="FreeSans"/>
+        <w:sz w:val="20"/>
         <w:szCs w:val="24"/>
         <w:lang w:val="en-US" w:eastAsia="zh-CN" w:bidi="hi-IN"/>
       </w:rPr>

</xml_diff>